<commit_message>
docs y fix mail controller error
</commit_message>
<xml_diff>
--- a/documentacion/Requerimientos funcionales WEB.docx
+++ b/documentacion/Requerimientos funcionales WEB.docx
@@ -83,42 +83,6 @@
     </w:p>
     <w:p>
       <w:pPr>
-        <w:pStyle w:val="Prrafodelista"/>
-        <w:numPr>
-          <w:ilvl w:val="0"/>
-          <w:numId w:val="3"/>
-        </w:numPr>
-        <w:pBdr>
-          <w:top w:val="nil"/>
-          <w:left w:val="nil"/>
-          <w:bottom w:val="nil"/>
-          <w:right w:val="nil"/>
-          <w:between w:val="nil"/>
-        </w:pBdr>
-        <w:spacing w:line="360" w:lineRule="auto"/>
-      </w:pPr>
-      <w:r>
-        <w:t xml:space="preserve">El sistema tendrá un link que dirigirá a una pantalla de </w:t>
-      </w:r>
-      <w:proofErr w:type="spellStart"/>
-      <w:r>
-        <w:t>login</w:t>
-      </w:r>
-      <w:proofErr w:type="spellEnd"/>
-      <w:r>
-        <w:t xml:space="preserve"> para poder </w:t>
-      </w:r>
-      <w:proofErr w:type="spellStart"/>
-      <w:r>
-        <w:t>loguearse</w:t>
-      </w:r>
-      <w:proofErr w:type="spellEnd"/>
-      <w:r>
-        <w:t xml:space="preserve"> como administrador del sistema</w:t>
-      </w:r>
-    </w:p>
-    <w:p>
-      <w:pPr>
         <w:pBdr>
           <w:top w:val="nil"/>
           <w:left w:val="nil"/>
@@ -129,6 +93,8 @@
         <w:spacing w:line="360" w:lineRule="auto"/>
         <w:contextualSpacing/>
       </w:pPr>
+      <w:bookmarkStart w:id="0" w:name="_GoBack"/>
+      <w:bookmarkEnd w:id="0"/>
     </w:p>
     <w:p>
       <w:pPr>
@@ -213,97 +179,27 @@
         </w:numPr>
       </w:pPr>
       <w:r>
-        <w:t xml:space="preserve">El sistema tendrá una pantalla para gestionar usuarios donde se puede dar de alta un usuario ingresando nombre, apellido , mail valido  , </w:t>
+        <w:t xml:space="preserve">El sistema tendrá una pantalla para gestionar usuarios donde se puede dar de alta </w:t>
+      </w:r>
+      <w:r>
+        <w:t>,</w:t>
       </w:r>
       <w:proofErr w:type="spellStart"/>
       <w:r>
-        <w:t>password</w:t>
+        <w:t>listar,buscar</w:t>
       </w:r>
       <w:proofErr w:type="spellEnd"/>
       <w:r>
-        <w:t xml:space="preserve"> que cumpla los requisitos de tener 8 caracteres 1 numero 1 mayúscula y 1 minúscula y un rol ADMIN o USER</w:t>
-      </w:r>
-    </w:p>
-    <w:p>
-      <w:pPr>
-        <w:pStyle w:val="Prrafodelista"/>
-        <w:numPr>
-          <w:ilvl w:val="0"/>
-          <w:numId w:val="2"/>
-        </w:numPr>
-      </w:pPr>
-      <w:r>
-        <w:t xml:space="preserve">En la pantalla de gestionar usuarios se mostrara un listado de los usuarios dados de alta en el sistema mostrando los siguientes datos </w:t>
+        <w:t xml:space="preserve"> </w:t>
       </w:r>
       <w:proofErr w:type="spellStart"/>
       <w:r>
-        <w:t>idusuario</w:t>
+        <w:t>ymodificar</w:t>
       </w:r>
       <w:proofErr w:type="spellEnd"/>
       <w:r>
-        <w:t xml:space="preserve"> , nombre, apellido ,email y rol</w:t>
-      </w:r>
-    </w:p>
-    <w:p>
-      <w:pPr>
-        <w:pStyle w:val="Prrafodelista"/>
-        <w:numPr>
-          <w:ilvl w:val="0"/>
-          <w:numId w:val="2"/>
-        </w:numPr>
-      </w:pPr>
-      <w:r>
-        <w:t>Se podrá buscar en el listado por cualquier campo del listado</w:t>
-      </w:r>
-    </w:p>
-    <w:p>
-      <w:pPr>
-        <w:pStyle w:val="Prrafodelista"/>
-        <w:numPr>
-          <w:ilvl w:val="0"/>
-          <w:numId w:val="2"/>
-        </w:numPr>
-      </w:pPr>
-      <w:r>
-        <w:t xml:space="preserve">Se podrá editar un usuario modificando nombre, apellido y email </w:t>
-      </w:r>
-    </w:p>
-    <w:p>
-      <w:pPr>
-        <w:pStyle w:val="Prrafodelista"/>
-        <w:numPr>
-          <w:ilvl w:val="0"/>
-          <w:numId w:val="2"/>
-        </w:numPr>
-      </w:pPr>
-      <w:r>
-        <w:t>Se podrá borrar un usuario del sistema, si ese usuario tiene mascotas asociadas se borraran del sistema también</w:t>
-      </w:r>
-    </w:p>
-    <w:p>
-      <w:pPr>
-        <w:pStyle w:val="Prrafodelista"/>
-      </w:pPr>
-    </w:p>
-    <w:p>
-      <w:pPr>
-        <w:pStyle w:val="Ttulo2"/>
-      </w:pPr>
-    </w:p>
-    <w:p>
-      <w:pPr>
-        <w:pStyle w:val="Ttulo2"/>
-      </w:pPr>
-    </w:p>
-    <w:p>
-      <w:pPr>
-        <w:pStyle w:val="Ttulo2"/>
-      </w:pPr>
-    </w:p>
-    <w:p>
-      <w:pPr>
-        <w:pStyle w:val="Ttulo2"/>
-      </w:pPr>
+        <w:t xml:space="preserve"> y borrar usuarios</w:t>
+      </w:r>
     </w:p>
     <w:p>
       <w:pPr>
@@ -328,124 +224,26 @@
         </w:numPr>
       </w:pPr>
       <w:r>
-        <w:t>El sistema tendrá una pantalla para gestionar los servicios donde se podrán dar de alta servicios ingresando datos del usuario que ofrece el servicio: email ,nombre, apellido dirección y teléfono, también se deberán ingresar datos del servicio ofrecido : titulo,costo,vigencia,tipo de servicio guardería o veterinaria , link de pago electrónico y una descripción del mismo.</w:t>
-      </w:r>
-    </w:p>
-    <w:p>
-      <w:pPr>
-        <w:pStyle w:val="Prrafodelista"/>
-        <w:numPr>
-          <w:ilvl w:val="0"/>
-          <w:numId w:val="4"/>
-        </w:numPr>
-      </w:pPr>
-      <w:r>
-        <w:t>Si un usuario ya fue ingresado como prestador de servicio y se quiere ingresar un servicio nuevo al ingresar el email se buscara todos los datos del usuario para agilizar su alta</w:t>
-      </w:r>
-    </w:p>
-    <w:p>
-      <w:pPr>
-        <w:pStyle w:val="Prrafodelista"/>
-        <w:numPr>
-          <w:ilvl w:val="0"/>
-          <w:numId w:val="4"/>
-        </w:numPr>
-      </w:pPr>
-      <w:r>
-        <w:t>Se mostrara un listado con los servicios dados de alt</w:t>
-      </w:r>
-      <w:r>
-        <w:t xml:space="preserve">a mostrando los datos: prestador </w:t>
-      </w:r>
-      <w:r>
-        <w:t xml:space="preserve">,email, tipo de </w:t>
-      </w:r>
-      <w:r>
-        <w:t>servicio, titulo</w:t>
-      </w:r>
-      <w:r>
-        <w:t xml:space="preserve">, </w:t>
-      </w:r>
-      <w:proofErr w:type="spellStart"/>
-      <w:r>
-        <w:t>descripción,</w:t>
-      </w:r>
-      <w:r>
-        <w:t>costo,url</w:t>
-      </w:r>
-      <w:proofErr w:type="spellEnd"/>
-      <w:r>
-        <w:t xml:space="preserve"> de pago electrónico, fecha hasta </w:t>
-      </w:r>
-    </w:p>
-    <w:p>
-      <w:pPr>
-        <w:pStyle w:val="Prrafodelista"/>
-        <w:numPr>
-          <w:ilvl w:val="0"/>
-          <w:numId w:val="4"/>
-        </w:numPr>
-      </w:pPr>
-      <w:r>
-        <w:t>Se podrá buscar en el listado de eventos por cualquier campo que se muestre en el listado</w:t>
-      </w:r>
-    </w:p>
-    <w:p>
-      <w:pPr>
-        <w:pStyle w:val="Prrafodelista"/>
-        <w:numPr>
-          <w:ilvl w:val="0"/>
-          <w:numId w:val="4"/>
-        </w:numPr>
-      </w:pPr>
-      <w:r>
-        <w:t xml:space="preserve">Se podrá modificar los datos del servicio: titulo , costo ,descripción, tipo de servicio,fecha de fin y </w:t>
-      </w:r>
-      <w:proofErr w:type="spellStart"/>
-      <w:r>
-        <w:t>url</w:t>
-      </w:r>
-      <w:proofErr w:type="spellEnd"/>
-      <w:r>
-        <w:t xml:space="preserve"> de pago.</w:t>
-      </w:r>
-    </w:p>
-    <w:p>
-      <w:pPr>
-        <w:pStyle w:val="Prrafodelista"/>
-        <w:numPr>
-          <w:ilvl w:val="0"/>
-          <w:numId w:val="4"/>
-        </w:numPr>
-      </w:pPr>
-      <w:r>
-        <w:t>Se podrá borrar el servicio</w:t>
-      </w:r>
-    </w:p>
-    <w:p>
-      <w:pPr>
-        <w:pStyle w:val="Prrafodelista"/>
-        <w:ind w:left="1440"/>
-      </w:pPr>
-    </w:p>
-    <w:p>
-      <w:pPr>
-        <w:pStyle w:val="Prrafodelista"/>
-        <w:ind w:left="1440"/>
-      </w:pPr>
-    </w:p>
-    <w:p>
-      <w:pPr>
-        <w:pStyle w:val="Prrafodelista"/>
-        <w:ind w:left="1440"/>
-      </w:pPr>
+        <w:t>El sistema tendrá una pantalla para gestionar los servicios donde se podrán dar de alta</w:t>
+      </w:r>
+      <w:r>
+        <w:t xml:space="preserve"> ,listar buscar editar y eliminar servicios</w:t>
+      </w:r>
+      <w:r>
+        <w:t>.</w:t>
+      </w:r>
     </w:p>
     <w:p>
       <w:pPr>
         <w:pStyle w:val="Ttulo2"/>
-      </w:pPr>
-      <w:bookmarkStart w:id="0" w:name="_GoBack"/>
-      <w:bookmarkEnd w:id="0"/>
+        <w:ind w:left="0"/>
+      </w:pPr>
+    </w:p>
+    <w:p>
+      <w:pPr>
+        <w:pStyle w:val="Ttulo2"/>
+        <w:ind w:left="0"/>
+      </w:pPr>
       <w:r>
         <w:t>EVENTOS</w:t>
       </w:r>
@@ -465,67 +263,21 @@
         </w:numPr>
       </w:pPr>
       <w:r>
-        <w:t xml:space="preserve">El sistema tendrá una pantalla para gestionar los eventos donde se podrán dar de alta eventos ingresando los datos: </w:t>
+        <w:t xml:space="preserve">El sistema tendrá una pantalla para gestionar los eventos </w:t>
+      </w:r>
+      <w:r>
+        <w:t xml:space="preserve">donde se podrá dar de </w:t>
       </w:r>
       <w:proofErr w:type="spellStart"/>
       <w:r>
-        <w:t>Dia</w:t>
+        <w:t>alta</w:t>
+      </w:r>
+      <w:r>
+        <w:t>,listar,buscar,editar</w:t>
       </w:r>
       <w:proofErr w:type="spellEnd"/>
       <w:r>
-        <w:t>, horario,dirección,lugar,barrio,consultas que se pueden hacer en el evento</w:t>
-      </w:r>
-    </w:p>
-    <w:p>
-      <w:pPr>
-        <w:pStyle w:val="Prrafodelista"/>
-        <w:numPr>
-          <w:ilvl w:val="0"/>
-          <w:numId w:val="5"/>
-        </w:numPr>
-      </w:pPr>
-      <w:r>
-        <w:t xml:space="preserve">Se mostrara un listado con los eventos dados de alta mostrando los datos: id </w:t>
-      </w:r>
-      <w:proofErr w:type="spellStart"/>
-      <w:r>
-        <w:t>evento,dia</w:t>
-      </w:r>
-      <w:proofErr w:type="spellEnd"/>
-      <w:r>
-        <w:t>, horario, lugar, barrio, consultas</w:t>
-      </w:r>
-    </w:p>
-    <w:p>
-      <w:pPr>
-        <w:pStyle w:val="Prrafodelista"/>
-        <w:numPr>
-          <w:ilvl w:val="0"/>
-          <w:numId w:val="5"/>
-        </w:numPr>
-      </w:pPr>
-      <w:r>
-        <w:t xml:space="preserve">Se podrá editar un evento modificando los datos: </w:t>
-      </w:r>
-      <w:proofErr w:type="spellStart"/>
-      <w:r>
-        <w:t>dia</w:t>
-      </w:r>
-      <w:proofErr w:type="spellEnd"/>
-      <w:r>
-        <w:t>, horario, dirección , lugar, barrio, consultas</w:t>
-      </w:r>
-    </w:p>
-    <w:p>
-      <w:pPr>
-        <w:pStyle w:val="Prrafodelista"/>
-        <w:numPr>
-          <w:ilvl w:val="0"/>
-          <w:numId w:val="5"/>
-        </w:numPr>
-      </w:pPr>
-      <w:r>
-        <w:t>Se podrá borrar un evento del sistema</w:t>
+        <w:t xml:space="preserve"> y eliminar eventos, los eventos tendrán un periodo de vigencia, solo se mostraran al usuario los eventos vigentes</w:t>
       </w:r>
     </w:p>
     <w:p/>
@@ -597,59 +349,9 @@
       <w:r>
         <w:t>gráficos estadísticos de las mascotas</w:t>
       </w:r>
-    </w:p>
-    <w:p>
-      <w:pPr>
-        <w:pStyle w:val="Prrafodelista"/>
-        <w:numPr>
-          <w:ilvl w:val="0"/>
-          <w:numId w:val="6"/>
-        </w:numPr>
-      </w:pPr>
-      <w:r>
-        <w:t>El sistema mostrara un grafico de torta de las mascotas adoptadas y disponibles</w:t>
-      </w:r>
-    </w:p>
-    <w:p>
-      <w:pPr>
-        <w:pStyle w:val="Prrafodelista"/>
-        <w:numPr>
-          <w:ilvl w:val="0"/>
-          <w:numId w:val="6"/>
-        </w:numPr>
-      </w:pPr>
-      <w:r>
-        <w:t>El sistema mostrara un grafico de barra de mascotas por tipo PERRO y GATO</w:t>
-      </w:r>
-    </w:p>
-    <w:p>
-      <w:pPr>
-        <w:pStyle w:val="Prrafodelista"/>
-        <w:numPr>
-          <w:ilvl w:val="0"/>
-          <w:numId w:val="6"/>
-        </w:numPr>
-      </w:pPr>
-      <w:r>
-        <w:t>El sistema mostrara un grafico de barras con las mascotas por edad</w:t>
-      </w:r>
-    </w:p>
-    <w:p>
-      <w:pPr>
-        <w:pStyle w:val="Prrafodelista"/>
-        <w:numPr>
-          <w:ilvl w:val="0"/>
-          <w:numId w:val="6"/>
-        </w:numPr>
-      </w:pPr>
-      <w:r>
-        <w:t>El sistema mostrar un grafico de torta de las mascotas por sexo MACHO y HEMBRA</w:t>
-      </w:r>
-    </w:p>
-    <w:p>
-      <w:pPr>
-        <w:ind w:left="1416"/>
-      </w:pPr>
+      <w:r>
+        <w:t xml:space="preserve"> por tipo edad y sexo, adoptada y disponibles</w:t>
+      </w:r>
     </w:p>
     <w:p>
       <w:pPr>

</xml_diff>